<commit_message>
feat: Implement tier-based variant population limits
Backend Enforcement:
- Pro tier: Max 2 variants (enforced in settings save and evolution)
- Enterprise tier: Max 20 variants (enforced in settings save and evolution)

Implementation:
- app/routes/app.settings.jsx: Added tier validation before saving populationSize
- app/utils/variant-engine.js: Added tier enforcement in evolution cycle
- Both tiers now properly capped based on plan

Documentation Updates:
- Updated PRO_VS_ENTERPRISE_AI_METAFIELDS.md:
  - Changed "Up to 10" to "Up to 20" for Enterprise variants
  - Updated all references to reflect accurate limits
  - Clarified population size options include 20 as maximum
- Regenerated PRO_VS_ENTERPRISE_AI_METAFIELDS.docx

This ensures Pro customers cannot exceed 2 variants and Enterprise
customers cannot exceed 20 variants, matching the documentation claims.

https://claude.ai/code/session_01UyPiwJs8AhdnpVeYm4CUJQ
</commit_message>
<xml_diff>
--- a/docs/onboarding/PRO_VS_ENTERPRISE_AI_METAFIELDS.docx
+++ b/docs/onboarding/PRO_VS_ENTERPRISE_AI_METAFIELDS.docx
@@ -432,7 +432,7 @@
               <w:jc w:val="left"/>
             </w:pPr>
             <w:r>
-              <w:t xml:space="preserve">Up to 10</w:t>
+              <w:t xml:space="preserve">Up to 20</w:t>
             </w:r>
           </w:p>
         </w:tc>
@@ -1063,7 +1063,7 @@
         <w:t xml:space="preserve">Enterprise Tier</w:t>
       </w:r>
       <w:r>
-        <w:t xml:space="preserve">: AI uses sophisticated genetic algorithm to evolve 10+ variants simultaneously with full control over evolution parameters. Best for scaling businesses that need maximum optimization power.</w:t>
+        <w:t xml:space="preserve">: AI uses sophisticated genetic algorithm to evolve up to 20 variants simultaneously with full control over evolution parameters. Best for scaling businesses that need maximum optimization power.</w:t>
       </w:r>
     </w:p>
     <w:p>
@@ -3501,7 +3501,7 @@
         <w:t xml:space="preserve"> </w:t>
       </w:r>
       <w:r>
-        <w:t xml:space="preserve">- 20 variants (very high traffic)</w:t>
+        <w:t xml:space="preserve">- 20 variants (maximum, very high traffic)</w:t>
       </w:r>
     </w:p>
     <w:p>
@@ -17933,7 +17933,7 @@
         <w:t xml:space="preserve"> </w:t>
       </w:r>
       <w:r>
-        <w:t xml:space="preserve">- Enterprise: 10 variants = comprehensive exploration</w:t>
+        <w:t xml:space="preserve">- Enterprise: up to 20 variants = comprehensive exploration</w:t>
       </w:r>
     </w:p>
     <w:p>
@@ -18778,7 +18778,7 @@
         <w:t xml:space="preserve"> </w:t>
       </w:r>
       <w:r>
-        <w:t xml:space="preserve">- Enterprise’s 10-variant testing requires high traffic</w:t>
+        <w:t xml:space="preserve">- Enterprise’s large-scale variant testing requires high traffic</w:t>
       </w:r>
       <w:r>
         <w:t xml:space="preserve"> </w:t>
@@ -18907,7 +18907,7 @@
         <w:t xml:space="preserve"> </w:t>
       </w:r>
       <w:r>
-        <w:t xml:space="preserve">- Genetic algorithm evolution with up to 10 variants</w:t>
+        <w:t xml:space="preserve">- Genetic algorithm evolution with up to 20 variants</w:t>
       </w:r>
       <w:r>
         <w:t xml:space="preserve"> </w:t>

</xml_diff>